<commit_message>
feat: new lab exercises
</commit_message>
<xml_diff>
--- a/Second Year/First Semester/DBMS/Lab Exercises/Homework 01/Mincu Adrian - Tema 1.docx
+++ b/Second Year/First Semester/DBMS/Lab Exercises/Homework 01/Mincu Adrian - Tema 1.docx
@@ -4413,6 +4413,288 @@
         </w:drawing>
       </w:r>
     </w:p>
+    <w:p>
+      <w:pPr>
+        <w:pStyle w:val="ListParagraph"/>
+        <w:numPr>
+          <w:ilvl w:val="0"/>
+          <w:numId w:val="1"/>
+        </w:numPr>
+        <w:rPr>
+          <w:sz w:val="24"/>
+          <w:szCs w:val="24"/>
+        </w:rPr>
+      </w:pPr>
+      <w:r>
+        <w:rPr>
+          <w:sz w:val="24"/>
+          <w:szCs w:val="24"/>
+        </w:rPr>
+        <w:lastRenderedPageBreak/>
+        <w:t>Stergerea tabelelor:</w:t>
+      </w:r>
+    </w:p>
+    <w:p>
+      <w:pPr>
+        <w:pStyle w:val="ListParagraph"/>
+        <w:shd w:val="clear" w:color="auto" w:fill="2B2B2B"/>
+        <w:spacing w:after="0" w:line="240" w:lineRule="auto"/>
+        <w:rPr>
+          <w:rFonts w:ascii="Courier New" w:eastAsia="Times New Roman" w:hAnsi="Courier New" w:cs="Courier New"/>
+          <w:color w:val="CC7832"/>
+          <w:sz w:val="20"/>
+          <w:szCs w:val="20"/>
+          <w:lang w:eastAsia="ro-RO"/>
+        </w:rPr>
+      </w:pPr>
+      <w:r>
+        <w:rPr>
+          <w:rFonts w:ascii="Courier New" w:eastAsia="Times New Roman" w:hAnsi="Courier New" w:cs="Courier New"/>
+          <w:color w:val="CC7832"/>
+          <w:sz w:val="20"/>
+          <w:szCs w:val="20"/>
+          <w:shd w:val="clear" w:color="auto" w:fill="364135"/>
+          <w:lang w:eastAsia="ro-RO"/>
+        </w:rPr>
+        <w:t xml:space="preserve">spool </w:t>
+      </w:r>
+      <w:r>
+        <w:rPr>
+          <w:rFonts w:ascii="Courier New" w:eastAsia="Times New Roman" w:hAnsi="Courier New" w:cs="Courier New"/>
+          <w:color w:val="6A8759"/>
+          <w:sz w:val="20"/>
+          <w:szCs w:val="20"/>
+          <w:shd w:val="clear" w:color="auto" w:fill="364135"/>
+          <w:lang w:eastAsia="ro-RO"/>
+        </w:rPr>
+        <w:t>'D:\UNI CODE\Univeristy-Work\Second Year\First Semester\DBMS\Labs\L01\commands.sql'</w:t>
+      </w:r>
+      <w:r>
+        <w:rPr>
+          <w:rFonts w:ascii="Courier New" w:eastAsia="Times New Roman" w:hAnsi="Courier New" w:cs="Courier New"/>
+          <w:color w:val="6A8759"/>
+          <w:sz w:val="20"/>
+          <w:szCs w:val="20"/>
+          <w:lang w:eastAsia="ro-RO"/>
+        </w:rPr>
+        <w:br/>
+      </w:r>
+      <w:r>
+        <w:rPr>
+          <w:rFonts w:ascii="Courier New" w:eastAsia="Times New Roman" w:hAnsi="Courier New" w:cs="Courier New"/>
+          <w:color w:val="CC7832"/>
+          <w:sz w:val="20"/>
+          <w:szCs w:val="20"/>
+          <w:lang w:eastAsia="ro-RO"/>
+        </w:rPr>
+        <w:t xml:space="preserve">select </w:t>
+      </w:r>
+      <w:r>
+        <w:rPr>
+          <w:rFonts w:ascii="Courier New" w:eastAsia="Times New Roman" w:hAnsi="Courier New" w:cs="Courier New"/>
+          <w:color w:val="6A8759"/>
+          <w:sz w:val="20"/>
+          <w:szCs w:val="20"/>
+          <w:lang w:eastAsia="ro-RO"/>
+        </w:rPr>
+        <w:t xml:space="preserve">'DROP TABLE ' </w:t>
+      </w:r>
+      <w:r>
+        <w:rPr>
+          <w:rFonts w:ascii="Courier New" w:eastAsia="Times New Roman" w:hAnsi="Courier New" w:cs="Courier New"/>
+          <w:color w:val="A9B7C6"/>
+          <w:sz w:val="20"/>
+          <w:szCs w:val="20"/>
+          <w:lang w:eastAsia="ro-RO"/>
+        </w:rPr>
+        <w:t xml:space="preserve">|| </w:t>
+      </w:r>
+      <w:r>
+        <w:rPr>
+          <w:rFonts w:ascii="Courier New" w:eastAsia="Times New Roman" w:hAnsi="Courier New" w:cs="Courier New"/>
+          <w:color w:val="9876AA"/>
+          <w:sz w:val="20"/>
+          <w:szCs w:val="20"/>
+          <w:lang w:eastAsia="ro-RO"/>
+        </w:rPr>
+        <w:t xml:space="preserve">table_name </w:t>
+      </w:r>
+      <w:r>
+        <w:rPr>
+          <w:rFonts w:ascii="Courier New" w:eastAsia="Times New Roman" w:hAnsi="Courier New" w:cs="Courier New"/>
+          <w:color w:val="A9B7C6"/>
+          <w:sz w:val="20"/>
+          <w:szCs w:val="20"/>
+          <w:lang w:eastAsia="ro-RO"/>
+        </w:rPr>
+        <w:t xml:space="preserve">|| </w:t>
+      </w:r>
+      <w:r>
+        <w:rPr>
+          <w:rFonts w:ascii="Courier New" w:eastAsia="Times New Roman" w:hAnsi="Courier New" w:cs="Courier New"/>
+          <w:color w:val="6A8759"/>
+          <w:sz w:val="20"/>
+          <w:szCs w:val="20"/>
+          <w:lang w:eastAsia="ro-RO"/>
+        </w:rPr>
+        <w:t>';'</w:t>
+      </w:r>
+      <w:r>
+        <w:rPr>
+          <w:rFonts w:ascii="Courier New" w:eastAsia="Times New Roman" w:hAnsi="Courier New" w:cs="Courier New"/>
+          <w:color w:val="6A8759"/>
+          <w:sz w:val="20"/>
+          <w:szCs w:val="20"/>
+          <w:lang w:eastAsia="ro-RO"/>
+        </w:rPr>
+        <w:br/>
+      </w:r>
+      <w:r>
+        <w:rPr>
+          <w:rFonts w:ascii="Courier New" w:eastAsia="Times New Roman" w:hAnsi="Courier New" w:cs="Courier New"/>
+          <w:color w:val="CC7832"/>
+          <w:sz w:val="20"/>
+          <w:szCs w:val="20"/>
+          <w:lang w:eastAsia="ro-RO"/>
+        </w:rPr>
+        <w:t xml:space="preserve">from </w:t>
+      </w:r>
+      <w:r>
+        <w:rPr>
+          <w:rFonts w:ascii="Courier New" w:eastAsia="Times New Roman" w:hAnsi="Courier New" w:cs="Courier New"/>
+          <w:color w:val="A9B7C6"/>
+          <w:sz w:val="20"/>
+          <w:szCs w:val="20"/>
+          <w:lang w:eastAsia="ro-RO"/>
+        </w:rPr>
+        <w:t>user_tables</w:t>
+      </w:r>
+      <w:r>
+        <w:rPr>
+          <w:rFonts w:ascii="Courier New" w:eastAsia="Times New Roman" w:hAnsi="Courier New" w:cs="Courier New"/>
+          <w:color w:val="CC7832"/>
+          <w:sz w:val="20"/>
+          <w:szCs w:val="20"/>
+          <w:lang w:eastAsia="ro-RO"/>
+        </w:rPr>
+        <w:t>;</w:t>
+      </w:r>
+      <w:r>
+        <w:rPr>
+          <w:rFonts w:ascii="Courier New" w:eastAsia="Times New Roman" w:hAnsi="Courier New" w:cs="Courier New"/>
+          <w:color w:val="CC7832"/>
+          <w:sz w:val="20"/>
+          <w:szCs w:val="20"/>
+          <w:lang w:eastAsia="ro-RO"/>
+        </w:rPr>
+        <w:br/>
+      </w:r>
+      <w:r>
+        <w:rPr>
+          <w:rFonts w:ascii="Courier New" w:eastAsia="Times New Roman" w:hAnsi="Courier New" w:cs="Courier New"/>
+          <w:color w:val="CC7832"/>
+          <w:sz w:val="20"/>
+          <w:szCs w:val="20"/>
+          <w:shd w:val="clear" w:color="auto" w:fill="364135"/>
+          <w:lang w:eastAsia="ro-RO"/>
+        </w:rPr>
+        <w:t>spool off</w:t>
+      </w:r>
+      <w:r>
+        <w:rPr>
+          <w:rFonts w:ascii="Courier New" w:eastAsia="Times New Roman" w:hAnsi="Courier New" w:cs="Courier New"/>
+          <w:color w:val="CC7832"/>
+          <w:sz w:val="20"/>
+          <w:szCs w:val="20"/>
+          <w:lang w:eastAsia="ro-RO"/>
+        </w:rPr>
+        <w:t>;</w:t>
+      </w:r>
+    </w:p>
+    <w:p>
+      <w:pPr>
+        <w:pStyle w:val="ListParagraph"/>
+        <w:numPr>
+          <w:ilvl w:val="0"/>
+          <w:numId w:val="1"/>
+        </w:numPr>
+        <w:rPr>
+          <w:sz w:val="24"/>
+          <w:szCs w:val="24"/>
+        </w:rPr>
+      </w:pPr>
+      <w:r>
+        <w:rPr>
+          <w:sz w:val="24"/>
+          <w:szCs w:val="24"/>
+        </w:rPr>
+        <w:t>Captură de ecran:</w:t>
+      </w:r>
+    </w:p>
+    <w:p>
+      <w:pPr>
+        <w:pStyle w:val="ListParagraph"/>
+        <w:rPr>
+          <w:sz w:val="24"/>
+          <w:szCs w:val="24"/>
+        </w:rPr>
+      </w:pPr>
+      <w:r>
+        <w:rPr>
+          <w:noProof/>
+          <w:sz w:val="24"/>
+          <w:szCs w:val="24"/>
+        </w:rPr>
+        <w:drawing>
+          <wp:inline distT="0" distB="0" distL="0" distR="0" wp14:anchorId="6F99BC42" wp14:editId="0FFFE892">
+            <wp:extent cx="5722620" cy="3040380"/>
+            <wp:effectExtent l="0" t="0" r="0" b="7620"/>
+            <wp:docPr id="5" name="Picture 5"/>
+            <wp:cNvGraphicFramePr>
+              <a:graphicFrameLocks xmlns:a="http://schemas.openxmlformats.org/drawingml/2006/main" noChangeAspect="1"/>
+            </wp:cNvGraphicFramePr>
+            <a:graphic xmlns:a="http://schemas.openxmlformats.org/drawingml/2006/main">
+              <a:graphicData uri="http://schemas.openxmlformats.org/drawingml/2006/picture">
+                <pic:pic xmlns:pic="http://schemas.openxmlformats.org/drawingml/2006/picture">
+                  <pic:nvPicPr>
+                    <pic:cNvPr id="0" name="Picture 1"/>
+                    <pic:cNvPicPr>
+                      <a:picLocks noChangeAspect="1" noChangeArrowheads="1"/>
+                    </pic:cNvPicPr>
+                  </pic:nvPicPr>
+                  <pic:blipFill>
+                    <a:blip r:embed="rId12" cstate="print">
+                      <a:extLst>
+                        <a:ext uri="{28A0092B-C50C-407E-A947-70E740481C1C}">
+                          <a14:useLocalDpi xmlns:a14="http://schemas.microsoft.com/office/drawing/2010/main" val="0"/>
+                        </a:ext>
+                      </a:extLst>
+                    </a:blip>
+                    <a:srcRect/>
+                    <a:stretch>
+                      <a:fillRect/>
+                    </a:stretch>
+                  </pic:blipFill>
+                  <pic:spPr bwMode="auto">
+                    <a:xfrm>
+                      <a:off x="0" y="0"/>
+                      <a:ext cx="5722620" cy="3040380"/>
+                    </a:xfrm>
+                    <a:prstGeom prst="rect">
+                      <a:avLst/>
+                    </a:prstGeom>
+                    <a:noFill/>
+                    <a:ln>
+                      <a:noFill/>
+                    </a:ln>
+                  </pic:spPr>
+                </pic:pic>
+              </a:graphicData>
+            </a:graphic>
+          </wp:inline>
+        </w:drawing>
+      </w:r>
+    </w:p>
     <w:sectPr>
       <w:pgSz w:w="11906" w:h="16838"/>
       <w:pgMar w:top="1440" w:right="1440" w:bottom="1440" w:left="1440" w:header="708" w:footer="708" w:gutter="0"/>
@@ -4428,7 +4710,7 @@
   <w:abstractNum w:abstractNumId="0" w15:restartNumberingAfterBreak="0">
     <w:nsid w:val="608A6921"/>
     <w:multiLevelType w:val="hybridMultilevel"/>
-    <w:tmpl w:val="5A107356"/>
+    <w:tmpl w:val="635A0E80"/>
     <w:lvl w:ilvl="0" w:tplc="04180001">
       <w:start w:val="1"/>
       <w:numFmt w:val="bullet"/>
@@ -4667,6 +4949,7 @@
     <w:lsdException w:name="HTML Sample" w:semiHidden="1" w:unhideWhenUsed="1"/>
     <w:lsdException w:name="HTML Typewriter" w:semiHidden="1" w:unhideWhenUsed="1"/>
     <w:lsdException w:name="HTML Variable" w:semiHidden="1" w:unhideWhenUsed="1"/>
+    <w:lsdException w:name="Normal Table" w:semiHidden="1" w:unhideWhenUsed="1"/>
     <w:lsdException w:name="annotation subject" w:semiHidden="1" w:unhideWhenUsed="1"/>
     <w:lsdException w:name="No List" w:semiHidden="1" w:unhideWhenUsed="1"/>
     <w:lsdException w:name="Outline List 1" w:semiHidden="1" w:unhideWhenUsed="1"/>
@@ -4709,8 +4992,11 @@
     <w:lsdException w:name="Table Contemporary" w:semiHidden="1" w:unhideWhenUsed="1"/>
     <w:lsdException w:name="Table Elegant" w:semiHidden="1" w:unhideWhenUsed="1"/>
     <w:lsdException w:name="Table Professional" w:semiHidden="1" w:unhideWhenUsed="1"/>
+    <w:lsdException w:name="Table Subtle 1" w:semiHidden="1" w:unhideWhenUsed="1"/>
     <w:lsdException w:name="Table Subtle 2" w:semiHidden="1" w:unhideWhenUsed="1"/>
     <w:lsdException w:name="Table Web 1" w:semiHidden="1" w:unhideWhenUsed="1"/>
+    <w:lsdException w:name="Table Web 2" w:semiHidden="1" w:unhideWhenUsed="1"/>
+    <w:lsdException w:name="Table Web 3" w:semiHidden="1" w:unhideWhenUsed="1"/>
     <w:lsdException w:name="Balloon Text" w:semiHidden="1" w:unhideWhenUsed="1"/>
     <w:lsdException w:name="Table Grid" w:uiPriority="39"/>
     <w:lsdException w:name="Table Theme" w:semiHidden="1" w:unhideWhenUsed="1"/>
@@ -5242,6 +5528,12 @@
 </file>
 
 <file path=customXml/item1.xml><?xml version="1.0" encoding="utf-8"?>
+<p:properties xmlns:p="http://schemas.microsoft.com/office/2006/metadata/properties" xmlns:xsi="http://www.w3.org/2001/XMLSchema-instance" xmlns:pc="http://schemas.microsoft.com/office/infopath/2007/PartnerControls">
+  <documentManagement/>
+</p:properties>
+</file>
+
+<file path=customXml/item2.xml><?xml version="1.0" encoding="utf-8"?>
 <ct:contentTypeSchema xmlns:ct="http://schemas.microsoft.com/office/2006/metadata/contentType" xmlns:ma="http://schemas.microsoft.com/office/2006/metadata/properties/metaAttributes" ct:_="" ma:_="" ma:contentTypeName="Document" ma:contentTypeID="0x010100A3CEDDEA5D1610488A599C075144C8F3" ma:contentTypeVersion="3" ma:contentTypeDescription="Creați un document nou." ma:contentTypeScope="" ma:versionID="5dd3ca0a9d3ede612480fb14eb2444dd">
   <xsd:schema xmlns:xsd="http://www.w3.org/2001/XMLSchema" xmlns:xs="http://www.w3.org/2001/XMLSchema" xmlns:p="http://schemas.microsoft.com/office/2006/metadata/properties" xmlns:ns2="db05eecd-4b4e-45a7-a65e-e83080e4e5f8" targetNamespace="http://schemas.microsoft.com/office/2006/metadata/properties" ma:root="true" ma:fieldsID="251ff52db226216d0654af96e29067b3" ns2:_="">
     <xsd:import namespace="db05eecd-4b4e-45a7-a65e-e83080e4e5f8"/>
@@ -5379,12 +5671,6 @@
 </ct:contentTypeSchema>
 </file>
 
-<file path=customXml/item2.xml><?xml version="1.0" encoding="utf-8"?>
-<p:properties xmlns:p="http://schemas.microsoft.com/office/2006/metadata/properties" xmlns:xsi="http://www.w3.org/2001/XMLSchema-instance" xmlns:pc="http://schemas.microsoft.com/office/infopath/2007/PartnerControls">
-  <documentManagement/>
-</p:properties>
-</file>
-
 <file path=customXml/item3.xml><?xml version="1.0" encoding="utf-8"?>
 <?mso-contentType ?>
 <FormTemplates xmlns="http://schemas.microsoft.com/sharepoint/v3/contenttype/forms">
@@ -5395,6 +5681,15 @@
 </file>
 
 <file path=customXml/itemProps1.xml><?xml version="1.0" encoding="utf-8"?>
+<ds:datastoreItem xmlns:ds="http://schemas.openxmlformats.org/officeDocument/2006/customXml" ds:itemID="{A58F9D4C-C416-4103-96C6-5C97F8F66FA0}">
+  <ds:schemaRefs>
+    <ds:schemaRef ds:uri="http://schemas.microsoft.com/office/2006/metadata/properties"/>
+    <ds:schemaRef ds:uri="http://schemas.microsoft.com/office/infopath/2007/PartnerControls"/>
+  </ds:schemaRefs>
+</ds:datastoreItem>
+</file>
+
+<file path=customXml/itemProps2.xml><?xml version="1.0" encoding="utf-8"?>
 <ds:datastoreItem xmlns:ds="http://schemas.openxmlformats.org/officeDocument/2006/customXml" ds:itemID="{FC5A8554-895B-4A94-9D2C-6B9C1F0AFBBF}">
   <ds:schemaRefs>
     <ds:schemaRef ds:uri="http://schemas.microsoft.com/office/2006/metadata/contentType"/>
@@ -5412,15 +5707,6 @@
 </ds:datastoreItem>
 </file>
 
-<file path=customXml/itemProps2.xml><?xml version="1.0" encoding="utf-8"?>
-<ds:datastoreItem xmlns:ds="http://schemas.openxmlformats.org/officeDocument/2006/customXml" ds:itemID="{A58F9D4C-C416-4103-96C6-5C97F8F66FA0}">
-  <ds:schemaRefs>
-    <ds:schemaRef ds:uri="http://schemas.microsoft.com/office/2006/metadata/properties"/>
-    <ds:schemaRef ds:uri="http://schemas.microsoft.com/office/infopath/2007/PartnerControls"/>
-  </ds:schemaRefs>
-</ds:datastoreItem>
-</file>
-
 <file path=customXml/itemProps3.xml><?xml version="1.0" encoding="utf-8"?>
 <ds:datastoreItem xmlns:ds="http://schemas.openxmlformats.org/officeDocument/2006/customXml" ds:itemID="{889512BE-1593-4A8C-A0C7-7166B7230196}">
   <ds:schemaRefs>

</xml_diff>